<commit_message>
Added some more descriptions to doc
</commit_message>
<xml_diff>
--- a/doc/MAINTENENCE_MANUAL.docx
+++ b/doc/MAINTENENCE_MANUAL.docx
@@ -875,21 +875,12 @@
             </w:tcBorders>
           </w:tcPr>
           <w:p>
-            <w:proofErr w:type="spellStart"/>
             <w:r>
               <w:rPr>
                 <w:sz w:val="20"/>
                 <w:szCs w:val="20"/>
               </w:rPr>
-              <w:t>Dimaano</w:t>
-            </w:r>
-            <w:proofErr w:type="spellEnd"/>
-            <w:r>
-              <w:rPr>
-                <w:sz w:val="20"/>
-                <w:szCs w:val="20"/>
-              </w:rPr>
-              <w:t>, Nico</w:t>
+              <w:t>Dimaano, Nico</w:t>
             </w:r>
           </w:p>
         </w:tc>
@@ -925,31 +916,13 @@
             </w:tcBorders>
           </w:tcPr>
           <w:p>
-            <w:proofErr w:type="spellStart"/>
             <w:r>
               <w:rPr>
                 <w:sz w:val="20"/>
                 <w:szCs w:val="20"/>
               </w:rPr>
-              <w:t>Neijmeijer</w:t>
-            </w:r>
-            <w:proofErr w:type="spellEnd"/>
-            <w:r>
-              <w:rPr>
-                <w:sz w:val="20"/>
-                <w:szCs w:val="20"/>
-              </w:rPr>
-              <w:t xml:space="preserve">, </w:t>
-            </w:r>
-            <w:proofErr w:type="spellStart"/>
-            <w:r>
-              <w:rPr>
-                <w:sz w:val="20"/>
-                <w:szCs w:val="20"/>
-              </w:rPr>
-              <w:t>Niklaas</w:t>
-            </w:r>
-            <w:proofErr w:type="spellEnd"/>
+              <w:t>Neijmeijer, Niklaas</w:t>
+            </w:r>
           </w:p>
         </w:tc>
         <w:tc>
@@ -1018,13 +991,8 @@
             </w:tcBorders>
           </w:tcPr>
           <w:p>
-            <w:proofErr w:type="spellStart"/>
-            <w:r>
-              <w:t>Sterma</w:t>
-            </w:r>
-            <w:proofErr w:type="spellEnd"/>
-            <w:r>
-              <w:t>, Brendon</w:t>
+            <w:r>
+              <w:t>Sterma, Brendon</w:t>
             </w:r>
           </w:p>
         </w:tc>
@@ -1138,39 +1106,7 @@
           <w:sz w:val="24"/>
           <w:szCs w:val="24"/>
         </w:rPr>
-        <w:t xml:space="preserve">the Model-View-Controller Architecture.  The classes for the program are broken up into six packages: controller, </w:t>
-      </w:r>
-      <w:proofErr w:type="spellStart"/>
-      <w:r>
-        <w:rPr>
-          <w:sz w:val="24"/>
-          <w:szCs w:val="24"/>
-        </w:rPr>
-        <w:t>json</w:t>
-      </w:r>
-      <w:proofErr w:type="spellEnd"/>
-      <w:r>
-        <w:rPr>
-          <w:sz w:val="24"/>
-          <w:szCs w:val="24"/>
-        </w:rPr>
-        <w:t xml:space="preserve">, model, </w:t>
-      </w:r>
-      <w:proofErr w:type="spellStart"/>
-      <w:r>
-        <w:rPr>
-          <w:sz w:val="24"/>
-          <w:szCs w:val="24"/>
-        </w:rPr>
-        <w:t>tableRow</w:t>
-      </w:r>
-      <w:proofErr w:type="spellEnd"/>
-      <w:r>
-        <w:rPr>
-          <w:sz w:val="24"/>
-          <w:szCs w:val="24"/>
-        </w:rPr>
-        <w:t>, test, and view.  These will be described in more detail below.</w:t>
+        <w:t>the Model-View-Controller Architecture.  The classes for the program are broken up into six packages: controller, json, model, tableRow, test, and view.  These will be described in more detail below.</w:t>
       </w:r>
     </w:p>
     <w:p>
@@ -1208,15 +1144,7 @@
         <w:t>The controller package consists of the Game class, the Client class, the Serv</w:t>
       </w:r>
       <w:r>
-        <w:t xml:space="preserve">er class, and the </w:t>
-      </w:r>
-      <w:proofErr w:type="spellStart"/>
-      <w:r>
-        <w:t>LobbyMessage</w:t>
-      </w:r>
-      <w:proofErr w:type="spellEnd"/>
-      <w:r>
-        <w:t xml:space="preserve"> c</w:t>
+        <w:t>er class, and the LobbyMessage c</w:t>
       </w:r>
       <w:r>
         <w:t>lass.</w:t>
@@ -1226,15 +1154,7 @@
       </w:r>
       <w:r>
         <w:lastRenderedPageBreak/>
-        <w:t xml:space="preserve">method.  The Client, Server, and </w:t>
-      </w:r>
-      <w:proofErr w:type="spellStart"/>
-      <w:r>
-        <w:t>LobbyMessage</w:t>
-      </w:r>
-      <w:proofErr w:type="spellEnd"/>
-      <w:r>
-        <w:t xml:space="preserve"> classes make up the interfaces for multiplayer networked gameplay.</w:t>
+        <w:t>method.  The Client, Server, and LobbyMessage classes make up the interfaces for multiplayer networked gameplay.</w:t>
       </w:r>
       <w:r>
         <w:t xml:space="preserve">  </w:t>
@@ -1264,8 +1184,35 @@
       </w:r>
     </w:p>
     <w:p>
-      <w:bookmarkStart w:id="3" w:name="_GoBack"/>
-      <w:bookmarkEnd w:id="3"/>
+      <w:pPr>
+        <w:ind w:left="720"/>
+      </w:pPr>
+      <w:r>
+        <w:t xml:space="preserve">The game class is the centre of the system.  It ties </w:t>
+      </w:r>
+      <w:r>
+        <w:t>all</w:t>
+      </w:r>
+      <w:r>
+        <w:t xml:space="preserve"> the classes together by allowing them to communicate with each other.  The main method is located here, as well as </w:t>
+      </w:r>
+      <w:r>
+        <w:t>all functions that control the game.</w:t>
+      </w:r>
+      <w:r>
+        <w:t xml:space="preserve"> All view classes call methods in the controller to</w:t>
+      </w:r>
+      <w:r>
+        <w:t xml:space="preserve"> change the state of the game.  Anytime a user interacts with a view, the view sends the appropriate information to the controller to update the game state.  The controller then talks to classes in the model to update the game.</w:t>
+      </w:r>
+    </w:p>
+    <w:p>
+      <w:pPr>
+        <w:ind w:left="720"/>
+      </w:pPr>
+      <w:r>
+        <w:t xml:space="preserve">  </w:t>
+      </w:r>
     </w:p>
     <w:p>
       <w:pPr>
@@ -1289,6 +1236,40 @@
       <w:pPr>
         <w:pStyle w:val="ListParagraph"/>
       </w:pPr>
+      <w:r>
+        <w:t>The multiplayer networking classes are also contained in the controller package.  They communicate with the controller to determine when and what they should send across the network.</w:t>
+      </w:r>
+      <w:r>
+        <w:t xml:space="preserve">  </w:t>
+      </w:r>
+      <w:r>
+        <w:t xml:space="preserve">There are two main classes used for networking.  The Server class contains the functions required to start a server for the game.  To play with other users, a server must be running.  When a user chooses </w:t>
+      </w:r>
+      <w:r>
+        <w:t xml:space="preserve">the </w:t>
+      </w:r>
+      <w:r>
+        <w:t>host game</w:t>
+      </w:r>
+      <w:r>
+        <w:t xml:space="preserve"> option, a</w:t>
+      </w:r>
+      <w:r>
+        <w:t xml:space="preserve"> server is started.  All other users connect to this server using join game.  When a user connects to a server, a client is created to handle communication with the server.  </w:t>
+      </w:r>
+    </w:p>
+    <w:p>
+      <w:pPr>
+        <w:pStyle w:val="ListParagraph"/>
+      </w:pPr>
+    </w:p>
+    <w:p>
+      <w:pPr>
+        <w:pStyle w:val="ListParagraph"/>
+      </w:pPr>
+      <w:r>
+        <w:t>The server works by receiving messages from connected clients and then relaying those messages to every client connected.  These messages are of type LobbyMessage when the players are in the lobby, and are of type board when the players are in an active game.  The board contains all variables required to reconstruct the game state on any machine.  This allows the controller to send the current state of the game to other users by sending the board to the server for redistribution.  When players receive the board, it is sent to their game view which updates their screen as necessary.</w:t>
+      </w:r>
     </w:p>
     <w:p>
       <w:pPr>
@@ -1313,6 +1294,17 @@
         <w:t>JSON</w:t>
       </w:r>
     </w:p>
+    <w:p>
+      <w:pPr>
+        <w:ind w:left="390"/>
+      </w:pPr>
+      <w:r>
+        <w:t xml:space="preserve">The json package contains all classes and methods to handle reading and writing json files.  These files contain stats about robot AI programs and the AI code for specific robots.  </w:t>
+      </w:r>
+      <w:r>
+        <w:t xml:space="preserve">At this point in time, the json package does not connect to the controller, and is not actively used in the system.  </w:t>
+      </w:r>
+    </w:p>
     <w:p/>
     <w:p>
       <w:pPr>
@@ -1337,6 +1329,9 @@
         <w:pStyle w:val="ListParagraph"/>
         <w:ind w:left="390"/>
       </w:pPr>
+      <w:r>
+        <w:t xml:space="preserve">The model contains all entities used in the game.  This includes the classes: Board, User, Robot, Tile, and all subclasses of these.  These classes are used to keep track of the state of the game, such as robot positions and user scores and turns. </w:t>
+      </w:r>
     </w:p>
     <w:p>
       <w:pPr>
@@ -1353,10 +1348,23 @@
         <w:rPr>
           <w:color w:val="auto"/>
         </w:rPr>
+        <w:lastRenderedPageBreak/>
         <w:t>TABLEROW</w:t>
       </w:r>
     </w:p>
-    <w:p/>
+    <w:p>
+      <w:pPr>
+        <w:ind w:left="390"/>
+      </w:pPr>
+      <w:r>
+        <w:t xml:space="preserve">This package contains the classes for storing rows and tables.  These are used in the views to display tables of user and robot stats.  </w:t>
+      </w:r>
+    </w:p>
+    <w:p>
+      <w:pPr>
+        <w:ind w:left="390"/>
+      </w:pPr>
+    </w:p>
     <w:p>
       <w:pPr>
         <w:pStyle w:val="Heading2"/>
@@ -1375,7 +1383,19 @@
         <w:t>TEST</w:t>
       </w:r>
     </w:p>
-    <w:p/>
+    <w:p>
+      <w:pPr>
+        <w:ind w:left="390"/>
+      </w:pPr>
+      <w:r>
+        <w:t>The test package contains all Junit test modules.  These can be run using Junit test.</w:t>
+      </w:r>
+    </w:p>
+    <w:p>
+      <w:pPr>
+        <w:ind w:left="390"/>
+      </w:pPr>
+    </w:p>
     <w:p>
       <w:pPr>
         <w:pStyle w:val="Heading2"/>
@@ -1388,6 +1408,15 @@
           <w:color w:val="auto"/>
         </w:rPr>
         <w:t>2.6 VIEW</w:t>
+      </w:r>
+    </w:p>
+    <w:p>
+      <w:pPr>
+        <w:pStyle w:val="ListParagraph"/>
+        <w:ind w:left="390"/>
+      </w:pPr>
+      <w:r>
+        <w:t xml:space="preserve">The view package contains all classes that display the graphical user interface for the system.  The game calls these classes when they are to be shown, and updated when the state of the game is changed in the model.  </w:t>
       </w:r>
     </w:p>
     <w:p>
@@ -1408,7 +1437,7 @@
           <w:color w:val="auto"/>
         </w:rPr>
       </w:pPr>
-      <w:bookmarkStart w:id="4" w:name="_Toc468614960"/>
+      <w:bookmarkStart w:id="3" w:name="_Toc468614960"/>
       <w:r>
         <w:rPr>
           <w:b/>
@@ -1423,9 +1452,13 @@
         </w:rPr>
         <w:t>TS</w:t>
       </w:r>
-      <w:bookmarkEnd w:id="4"/>
-    </w:p>
-    <w:p/>
+      <w:bookmarkEnd w:id="3"/>
+    </w:p>
+    <w:p>
+      <w:pPr>
+        <w:ind w:left="390"/>
+      </w:pPr>
+    </w:p>
     <w:p>
       <w:pPr>
         <w:pStyle w:val="Heading1"/>
@@ -1438,7 +1471,7 @@
           <w:color w:val="auto"/>
         </w:rPr>
       </w:pPr>
-      <w:bookmarkStart w:id="5" w:name="_Toc468614961"/>
+      <w:bookmarkStart w:id="4" w:name="_Toc468614961"/>
       <w:r>
         <w:rPr>
           <w:b/>
@@ -1446,12 +1479,67 @@
         </w:rPr>
         <w:t>EXTERNAL LIBRARIES</w:t>
       </w:r>
-      <w:bookmarkEnd w:id="5"/>
+      <w:bookmarkEnd w:id="4"/>
+    </w:p>
+    <w:p>
+      <w:pPr>
+        <w:pStyle w:val="Heading2"/>
+        <w:numPr>
+          <w:ilvl w:val="1"/>
+          <w:numId w:val="1"/>
+        </w:numPr>
+        <w:rPr>
+          <w:color w:val="auto"/>
+        </w:rPr>
+      </w:pPr>
+      <w:r>
+        <w:rPr>
+          <w:color w:val="auto"/>
+        </w:rPr>
+        <w:t>GSON</w:t>
+      </w:r>
     </w:p>
     <w:p>
       <w:pPr>
         <w:pStyle w:val="ListParagraph"/>
-      </w:pPr>
+        <w:ind w:left="390"/>
+      </w:pPr>
+      <w:r>
+        <w:t xml:space="preserve">We used Google’s GSON library for handling JSON operations.  </w:t>
+      </w:r>
+    </w:p>
+    <w:p>
+      <w:pPr>
+        <w:pStyle w:val="Heading2"/>
+        <w:numPr>
+          <w:ilvl w:val="1"/>
+          <w:numId w:val="1"/>
+        </w:numPr>
+        <w:rPr>
+          <w:color w:val="auto"/>
+        </w:rPr>
+      </w:pPr>
+      <w:r>
+        <w:rPr>
+          <w:color w:val="auto"/>
+        </w:rPr>
+        <w:t>JUNIT TEST</w:t>
+      </w:r>
+    </w:p>
+    <w:p>
+      <w:pPr>
+        <w:pStyle w:val="ListParagraph"/>
+        <w:ind w:left="390"/>
+      </w:pPr>
+      <w:r>
+        <w:t xml:space="preserve">We used the JUNIT TEST library to create and run </w:t>
+      </w:r>
+      <w:r>
+        <w:t>all</w:t>
+      </w:r>
+      <w:r>
+        <w:t xml:space="preserve"> our module tests. </w:t>
+      </w:r>
     </w:p>
     <w:p>
       <w:pPr>
@@ -1465,7 +1553,7 @@
           <w:color w:val="auto"/>
         </w:rPr>
       </w:pPr>
-      <w:bookmarkStart w:id="6" w:name="_Toc468614962"/>
+      <w:bookmarkStart w:id="5" w:name="_Toc468614962"/>
       <w:r>
         <w:rPr>
           <w:b/>
@@ -1473,7 +1561,7 @@
         </w:rPr>
         <w:t>COMPILATION AND RUN INSTRUCTIONS</w:t>
       </w:r>
-      <w:bookmarkEnd w:id="6"/>
+      <w:bookmarkEnd w:id="5"/>
     </w:p>
     <w:p>
       <w:pPr>
@@ -1485,6 +1573,11 @@
         <w:pStyle w:val="ListParagraph"/>
         <w:ind w:left="390"/>
       </w:pPr>
+      <w:r>
+        <w:t xml:space="preserve">Open the project in the java editor of your choice.  </w:t>
+      </w:r>
+      <w:bookmarkStart w:id="6" w:name="_GoBack"/>
+      <w:bookmarkEnd w:id="6"/>
     </w:p>
     <w:sectPr>
       <w:footerReference w:type="default" r:id="rId8"/>
@@ -1557,7 +1650,7 @@
           <w:rPr>
             <w:noProof/>
           </w:rPr>
-          <w:t>2</w:t>
+          <w:t>4</w:t>
         </w:r>
         <w:r>
           <w:rPr>
@@ -2626,7 +2719,7 @@
 </file>
 
 <file path=customXml/itemProps1.xml><?xml version="1.0" encoding="utf-8"?>
-<ds:datastoreItem xmlns:ds="http://schemas.openxmlformats.org/officeDocument/2006/customXml" ds:itemID="{0C589E4B-130A-452F-A3AD-2A081C309975}">
+<ds:datastoreItem xmlns:ds="http://schemas.openxmlformats.org/officeDocument/2006/customXml" ds:itemID="{690B6306-F700-4048-947E-791390FF4048}">
   <ds:schemaRefs>
     <ds:schemaRef ds:uri="http://schemas.openxmlformats.org/officeDocument/2006/bibliography"/>
   </ds:schemaRefs>

</xml_diff>